<commit_message>
Update word and powerpoint
</commit_message>
<xml_diff>
--- a/Document/week_05_PhamDangkhoi_21042951_BaoCaoDeTai.docx
+++ b/Document/week_05_PhamDangkhoi_21042951_BaoCaoDeTai.docx
@@ -3733,27 +3733,14 @@
       <w:r>
         <w:t xml:space="preserve">Hình </w:t>
       </w:r>
-      <w:r>
-        <w:fldChar w:fldCharType="begin"/>
-      </w:r>
-      <w:r>
-        <w:instrText xml:space="preserve"> SEQ Hình \* ARABIC </w:instrText>
-      </w:r>
-      <w:r>
-        <w:fldChar w:fldCharType="separate"/>
-      </w:r>
-      <w:r>
-        <w:rPr>
-          <w:noProof/>
-        </w:rPr>
-        <w:t>1</w:t>
-      </w:r>
-      <w:r>
-        <w:rPr>
-          <w:noProof/>
-        </w:rPr>
-        <w:fldChar w:fldCharType="end"/>
-      </w:r>
+      <w:fldSimple w:instr=" SEQ Hình \* ARABIC ">
+        <w:r>
+          <w:rPr>
+            <w:noProof/>
+          </w:rPr>
+          <w:t>1</w:t>
+        </w:r>
+      </w:fldSimple>
       <w:r>
         <w:t xml:space="preserve">: </w:t>
       </w:r>
@@ -3864,27 +3851,14 @@
       <w:r>
         <w:t xml:space="preserve">Hình </w:t>
       </w:r>
-      <w:r>
-        <w:fldChar w:fldCharType="begin"/>
-      </w:r>
-      <w:r>
-        <w:instrText xml:space="preserve"> SEQ Hình \* ARABIC </w:instrText>
-      </w:r>
-      <w:r>
-        <w:fldChar w:fldCharType="separate"/>
-      </w:r>
-      <w:r>
-        <w:rPr>
-          <w:noProof/>
-        </w:rPr>
-        <w:t>2</w:t>
-      </w:r>
-      <w:r>
-        <w:rPr>
-          <w:noProof/>
-        </w:rPr>
-        <w:fldChar w:fldCharType="end"/>
-      </w:r>
+      <w:fldSimple w:instr=" SEQ Hình \* ARABIC ">
+        <w:r>
+          <w:rPr>
+            <w:noProof/>
+          </w:rPr>
+          <w:t>2</w:t>
+        </w:r>
+      </w:fldSimple>
       <w:r>
         <w:t>: Mô hình cơ sở dữ liệu</w:t>
       </w:r>
@@ -3977,7 +3951,7 @@
         <w:t>Backend:</w:t>
       </w:r>
       <w:r>
-        <w:t> Spring Boot, Spring Security, Spring Data JPA</w:t>
+        <w:t> Spring Boot, Spring Data JPA</w:t>
       </w:r>
     </w:p>
     <w:p>
@@ -4439,27 +4413,14 @@
       <w:r>
         <w:t xml:space="preserve">Hình </w:t>
       </w:r>
-      <w:r>
-        <w:fldChar w:fldCharType="begin"/>
-      </w:r>
-      <w:r>
-        <w:instrText xml:space="preserve"> SEQ Hình \* ARABIC </w:instrText>
-      </w:r>
-      <w:r>
-        <w:fldChar w:fldCharType="separate"/>
-      </w:r>
-      <w:r>
-        <w:rPr>
-          <w:noProof/>
-        </w:rPr>
-        <w:t>3</w:t>
-      </w:r>
-      <w:r>
-        <w:rPr>
-          <w:noProof/>
-        </w:rPr>
-        <w:fldChar w:fldCharType="end"/>
-      </w:r>
+      <w:fldSimple w:instr=" SEQ Hình \* ARABIC ">
+        <w:r>
+          <w:rPr>
+            <w:noProof/>
+          </w:rPr>
+          <w:t>3</w:t>
+        </w:r>
+      </w:fldSimple>
       <w:r>
         <w:rPr>
           <w:noProof/>
@@ -4490,7 +4451,7 @@
           <w:noProof/>
         </w:rPr>
         <w:drawing>
-          <wp:inline distT="0" distB="0" distL="0" distR="0" wp14:anchorId="1BE06DC0" wp14:editId="479F6780">
+          <wp:inline distT="0" distB="0" distL="0" distR="0" wp14:anchorId="1BE06DC0" wp14:editId="68D39755">
             <wp:extent cx="5501047" cy="2622457"/>
             <wp:effectExtent l="0" t="0" r="4445" b="6985"/>
             <wp:docPr id="1490044196" name="Picture 1"/>
@@ -4551,7 +4512,7 @@
         </w:rPr>
         <w:lastRenderedPageBreak/>
         <w:drawing>
-          <wp:inline distT="0" distB="0" distL="0" distR="0" wp14:anchorId="23F164AC" wp14:editId="7FF3D0D5">
+          <wp:inline distT="0" distB="0" distL="0" distR="0" wp14:anchorId="23F164AC" wp14:editId="44436702">
             <wp:extent cx="5528586" cy="2634603"/>
             <wp:effectExtent l="0" t="0" r="0" b="0"/>
             <wp:docPr id="1160191520" name="Picture 1"/>
@@ -4601,27 +4562,14 @@
       <w:r>
         <w:t xml:space="preserve">Hình </w:t>
       </w:r>
-      <w:r>
-        <w:fldChar w:fldCharType="begin"/>
-      </w:r>
-      <w:r>
-        <w:instrText xml:space="preserve"> SEQ Hình \* ARABIC </w:instrText>
-      </w:r>
-      <w:r>
-        <w:fldChar w:fldCharType="separate"/>
-      </w:r>
-      <w:r>
-        <w:rPr>
-          <w:noProof/>
-        </w:rPr>
-        <w:t>4</w:t>
-      </w:r>
-      <w:r>
-        <w:rPr>
-          <w:noProof/>
-        </w:rPr>
-        <w:fldChar w:fldCharType="end"/>
-      </w:r>
+      <w:fldSimple w:instr=" SEQ Hình \* ARABIC ">
+        <w:r>
+          <w:rPr>
+            <w:noProof/>
+          </w:rPr>
+          <w:t>4</w:t>
+        </w:r>
+      </w:fldSimple>
       <w:r>
         <w:t xml:space="preserve">: </w:t>
       </w:r>
@@ -4742,27 +4690,14 @@
       <w:r>
         <w:t xml:space="preserve">Hình </w:t>
       </w:r>
-      <w:r>
-        <w:fldChar w:fldCharType="begin"/>
-      </w:r>
-      <w:r>
-        <w:instrText xml:space="preserve"> SEQ Hình \* ARABIC </w:instrText>
-      </w:r>
-      <w:r>
-        <w:fldChar w:fldCharType="separate"/>
-      </w:r>
-      <w:r>
-        <w:rPr>
-          <w:noProof/>
-        </w:rPr>
-        <w:t>5</w:t>
-      </w:r>
-      <w:r>
-        <w:rPr>
-          <w:noProof/>
-        </w:rPr>
-        <w:fldChar w:fldCharType="end"/>
-      </w:r>
+      <w:fldSimple w:instr=" SEQ Hình \* ARABIC ">
+        <w:r>
+          <w:rPr>
+            <w:noProof/>
+          </w:rPr>
+          <w:t>5</w:t>
+        </w:r>
+      </w:fldSimple>
       <w:r>
         <w:t xml:space="preserve">: </w:t>
       </w:r>
@@ -4877,27 +4812,14 @@
       <w:r>
         <w:t xml:space="preserve">Hình </w:t>
       </w:r>
-      <w:r>
-        <w:fldChar w:fldCharType="begin"/>
-      </w:r>
-      <w:r>
-        <w:instrText xml:space="preserve"> SEQ Hình \* ARABIC </w:instrText>
-      </w:r>
-      <w:r>
-        <w:fldChar w:fldCharType="separate"/>
-      </w:r>
-      <w:r>
-        <w:rPr>
-          <w:noProof/>
-        </w:rPr>
-        <w:t>6</w:t>
-      </w:r>
-      <w:r>
-        <w:rPr>
-          <w:noProof/>
-        </w:rPr>
-        <w:fldChar w:fldCharType="end"/>
-      </w:r>
+      <w:fldSimple w:instr=" SEQ Hình \* ARABIC ">
+        <w:r>
+          <w:rPr>
+            <w:noProof/>
+          </w:rPr>
+          <w:t>6</w:t>
+        </w:r>
+      </w:fldSimple>
       <w:r>
         <w:t xml:space="preserve">: </w:t>
       </w:r>
@@ -5024,27 +4946,14 @@
       <w:r>
         <w:t xml:space="preserve">Hình </w:t>
       </w:r>
-      <w:r>
-        <w:fldChar w:fldCharType="begin"/>
-      </w:r>
-      <w:r>
-        <w:instrText xml:space="preserve"> SEQ Hình \* ARABIC </w:instrText>
-      </w:r>
-      <w:r>
-        <w:fldChar w:fldCharType="separate"/>
-      </w:r>
-      <w:r>
-        <w:rPr>
-          <w:noProof/>
-        </w:rPr>
-        <w:t>7</w:t>
-      </w:r>
-      <w:r>
-        <w:rPr>
-          <w:noProof/>
-        </w:rPr>
-        <w:fldChar w:fldCharType="end"/>
-      </w:r>
+      <w:fldSimple w:instr=" SEQ Hình \* ARABIC ">
+        <w:r>
+          <w:rPr>
+            <w:noProof/>
+          </w:rPr>
+          <w:t>7</w:t>
+        </w:r>
+      </w:fldSimple>
       <w:r>
         <w:t xml:space="preserve">: </w:t>
       </w:r>
@@ -5172,27 +5081,14 @@
       <w:r>
         <w:t xml:space="preserve">Hình </w:t>
       </w:r>
-      <w:r>
-        <w:fldChar w:fldCharType="begin"/>
-      </w:r>
-      <w:r>
-        <w:instrText xml:space="preserve"> SEQ Hình \* ARABIC </w:instrText>
-      </w:r>
-      <w:r>
-        <w:fldChar w:fldCharType="separate"/>
-      </w:r>
-      <w:r>
-        <w:rPr>
-          <w:noProof/>
-        </w:rPr>
-        <w:t>8</w:t>
-      </w:r>
-      <w:r>
-        <w:rPr>
-          <w:noProof/>
-        </w:rPr>
-        <w:fldChar w:fldCharType="end"/>
-      </w:r>
+      <w:fldSimple w:instr=" SEQ Hình \* ARABIC ">
+        <w:r>
+          <w:rPr>
+            <w:noProof/>
+          </w:rPr>
+          <w:t>8</w:t>
+        </w:r>
+      </w:fldSimple>
       <w:r>
         <w:t xml:space="preserve">: </w:t>
       </w:r>
@@ -5309,27 +5205,14 @@
       <w:r>
         <w:t xml:space="preserve">Hình </w:t>
       </w:r>
-      <w:r>
-        <w:fldChar w:fldCharType="begin"/>
-      </w:r>
-      <w:r>
-        <w:instrText xml:space="preserve"> SEQ Hình \* ARABIC </w:instrText>
-      </w:r>
-      <w:r>
-        <w:fldChar w:fldCharType="separate"/>
-      </w:r>
-      <w:r>
-        <w:rPr>
-          <w:noProof/>
-        </w:rPr>
-        <w:t>9</w:t>
-      </w:r>
-      <w:r>
-        <w:rPr>
-          <w:noProof/>
-        </w:rPr>
-        <w:fldChar w:fldCharType="end"/>
-      </w:r>
+      <w:fldSimple w:instr=" SEQ Hình \* ARABIC ">
+        <w:r>
+          <w:rPr>
+            <w:noProof/>
+          </w:rPr>
+          <w:t>9</w:t>
+        </w:r>
+      </w:fldSimple>
       <w:r>
         <w:t xml:space="preserve">: </w:t>
       </w:r>
@@ -5400,27 +5283,14 @@
       <w:r>
         <w:t xml:space="preserve">Hình </w:t>
       </w:r>
-      <w:r>
-        <w:fldChar w:fldCharType="begin"/>
-      </w:r>
-      <w:r>
-        <w:instrText xml:space="preserve"> SEQ Hình \* ARABIC </w:instrText>
-      </w:r>
-      <w:r>
-        <w:fldChar w:fldCharType="separate"/>
-      </w:r>
-      <w:r>
-        <w:rPr>
-          <w:noProof/>
-        </w:rPr>
-        <w:t>10</w:t>
-      </w:r>
-      <w:r>
-        <w:rPr>
-          <w:noProof/>
-        </w:rPr>
-        <w:fldChar w:fldCharType="end"/>
-      </w:r>
+      <w:fldSimple w:instr=" SEQ Hình \* ARABIC ">
+        <w:r>
+          <w:rPr>
+            <w:noProof/>
+          </w:rPr>
+          <w:t>10</w:t>
+        </w:r>
+      </w:fldSimple>
       <w:r>
         <w:t xml:space="preserve">: </w:t>
       </w:r>
@@ -5486,27 +5356,14 @@
       <w:r>
         <w:t xml:space="preserve">Hình </w:t>
       </w:r>
-      <w:r>
-        <w:fldChar w:fldCharType="begin"/>
-      </w:r>
-      <w:r>
-        <w:instrText xml:space="preserve"> SEQ Hình \* ARABIC </w:instrText>
-      </w:r>
-      <w:r>
-        <w:fldChar w:fldCharType="separate"/>
-      </w:r>
-      <w:r>
-        <w:rPr>
-          <w:noProof/>
-        </w:rPr>
-        <w:t>11</w:t>
-      </w:r>
-      <w:r>
-        <w:rPr>
-          <w:noProof/>
-        </w:rPr>
-        <w:fldChar w:fldCharType="end"/>
-      </w:r>
+      <w:fldSimple w:instr=" SEQ Hình \* ARABIC ">
+        <w:r>
+          <w:rPr>
+            <w:noProof/>
+          </w:rPr>
+          <w:t>11</w:t>
+        </w:r>
+      </w:fldSimple>
       <w:r>
         <w:t xml:space="preserve">: </w:t>
       </w:r>
@@ -5570,27 +5427,14 @@
       <w:r>
         <w:t xml:space="preserve">Hình </w:t>
       </w:r>
-      <w:r>
-        <w:fldChar w:fldCharType="begin"/>
-      </w:r>
-      <w:r>
-        <w:instrText xml:space="preserve"> SEQ Hình \* ARABIC </w:instrText>
-      </w:r>
-      <w:r>
-        <w:fldChar w:fldCharType="separate"/>
-      </w:r>
-      <w:r>
-        <w:rPr>
-          <w:noProof/>
-        </w:rPr>
-        <w:t>12</w:t>
-      </w:r>
-      <w:r>
-        <w:rPr>
-          <w:noProof/>
-        </w:rPr>
-        <w:fldChar w:fldCharType="end"/>
-      </w:r>
+      <w:fldSimple w:instr=" SEQ Hình \* ARABIC ">
+        <w:r>
+          <w:rPr>
+            <w:noProof/>
+          </w:rPr>
+          <w:t>12</w:t>
+        </w:r>
+      </w:fldSimple>
       <w:r>
         <w:t xml:space="preserve">: </w:t>
       </w:r>
@@ -5662,27 +5506,14 @@
         <w:lastRenderedPageBreak/>
         <w:t xml:space="preserve">Hình </w:t>
       </w:r>
-      <w:r>
-        <w:fldChar w:fldCharType="begin"/>
-      </w:r>
-      <w:r>
-        <w:instrText xml:space="preserve"> SEQ Hình \* ARABIC </w:instrText>
-      </w:r>
-      <w:r>
-        <w:fldChar w:fldCharType="separate"/>
-      </w:r>
-      <w:r>
-        <w:rPr>
-          <w:noProof/>
-        </w:rPr>
-        <w:t>13</w:t>
-      </w:r>
-      <w:r>
-        <w:rPr>
-          <w:noProof/>
-        </w:rPr>
-        <w:fldChar w:fldCharType="end"/>
-      </w:r>
+      <w:fldSimple w:instr=" SEQ Hình \* ARABIC ">
+        <w:r>
+          <w:rPr>
+            <w:noProof/>
+          </w:rPr>
+          <w:t>13</w:t>
+        </w:r>
+      </w:fldSimple>
       <w:r>
         <w:t xml:space="preserve">: </w:t>
       </w:r>
@@ -5755,27 +5586,14 @@
       <w:r>
         <w:t xml:space="preserve">Hình </w:t>
       </w:r>
-      <w:r>
-        <w:fldChar w:fldCharType="begin"/>
-      </w:r>
-      <w:r>
-        <w:instrText xml:space="preserve"> SEQ Hình \* ARABIC </w:instrText>
-      </w:r>
-      <w:r>
-        <w:fldChar w:fldCharType="separate"/>
-      </w:r>
-      <w:r>
-        <w:rPr>
-          <w:noProof/>
-        </w:rPr>
-        <w:t>14</w:t>
-      </w:r>
-      <w:r>
-        <w:rPr>
-          <w:noProof/>
-        </w:rPr>
-        <w:fldChar w:fldCharType="end"/>
-      </w:r>
+      <w:fldSimple w:instr=" SEQ Hình \* ARABIC ">
+        <w:r>
+          <w:rPr>
+            <w:noProof/>
+          </w:rPr>
+          <w:t>14</w:t>
+        </w:r>
+      </w:fldSimple>
       <w:r>
         <w:t xml:space="preserve">: </w:t>
       </w:r>
@@ -5908,27 +5726,14 @@
         <w:lastRenderedPageBreak/>
         <w:t xml:space="preserve">Hình </w:t>
       </w:r>
-      <w:r>
-        <w:fldChar w:fldCharType="begin"/>
-      </w:r>
-      <w:r>
-        <w:instrText xml:space="preserve"> SEQ Hình \* ARABIC </w:instrText>
-      </w:r>
-      <w:r>
-        <w:fldChar w:fldCharType="separate"/>
-      </w:r>
-      <w:r>
-        <w:rPr>
-          <w:noProof/>
-        </w:rPr>
-        <w:t>15</w:t>
-      </w:r>
-      <w:r>
-        <w:rPr>
-          <w:noProof/>
-        </w:rPr>
-        <w:fldChar w:fldCharType="end"/>
-      </w:r>
+      <w:fldSimple w:instr=" SEQ Hình \* ARABIC ">
+        <w:r>
+          <w:rPr>
+            <w:noProof/>
+          </w:rPr>
+          <w:t>15</w:t>
+        </w:r>
+      </w:fldSimple>
       <w:r>
         <w:t xml:space="preserve">: </w:t>
       </w:r>
@@ -6048,27 +5853,14 @@
       <w:r>
         <w:t xml:space="preserve">Hình </w:t>
       </w:r>
-      <w:r>
-        <w:fldChar w:fldCharType="begin"/>
-      </w:r>
-      <w:r>
-        <w:instrText xml:space="preserve"> SEQ Hình \* ARABIC </w:instrText>
-      </w:r>
-      <w:r>
-        <w:fldChar w:fldCharType="separate"/>
-      </w:r>
-      <w:r>
-        <w:rPr>
-          <w:noProof/>
-        </w:rPr>
-        <w:t>16</w:t>
-      </w:r>
-      <w:r>
-        <w:rPr>
-          <w:noProof/>
-        </w:rPr>
-        <w:fldChar w:fldCharType="end"/>
-      </w:r>
+      <w:fldSimple w:instr=" SEQ Hình \* ARABIC ">
+        <w:r>
+          <w:rPr>
+            <w:noProof/>
+          </w:rPr>
+          <w:t>16</w:t>
+        </w:r>
+      </w:fldSimple>
       <w:r>
         <w:t xml:space="preserve">: </w:t>
       </w:r>
@@ -6148,27 +5940,14 @@
         <w:lastRenderedPageBreak/>
         <w:t xml:space="preserve">Hình </w:t>
       </w:r>
-      <w:r>
-        <w:fldChar w:fldCharType="begin"/>
-      </w:r>
-      <w:r>
-        <w:instrText xml:space="preserve"> SEQ Hình \* ARABIC </w:instrText>
-      </w:r>
-      <w:r>
-        <w:fldChar w:fldCharType="separate"/>
-      </w:r>
-      <w:r>
-        <w:rPr>
-          <w:noProof/>
-        </w:rPr>
-        <w:t>17</w:t>
-      </w:r>
-      <w:r>
-        <w:rPr>
-          <w:noProof/>
-        </w:rPr>
-        <w:fldChar w:fldCharType="end"/>
-      </w:r>
+      <w:fldSimple w:instr=" SEQ Hình \* ARABIC ">
+        <w:r>
+          <w:rPr>
+            <w:noProof/>
+          </w:rPr>
+          <w:t>17</w:t>
+        </w:r>
+      </w:fldSimple>
       <w:r>
         <w:t xml:space="preserve">: </w:t>
       </w:r>
@@ -6237,27 +6016,14 @@
       <w:r>
         <w:t xml:space="preserve">Hình </w:t>
       </w:r>
-      <w:r>
-        <w:fldChar w:fldCharType="begin"/>
-      </w:r>
-      <w:r>
-        <w:instrText xml:space="preserve"> SEQ Hình \* ARABIC </w:instrText>
-      </w:r>
-      <w:r>
-        <w:fldChar w:fldCharType="separate"/>
-      </w:r>
-      <w:r>
-        <w:rPr>
-          <w:noProof/>
-        </w:rPr>
-        <w:t>18</w:t>
-      </w:r>
-      <w:r>
-        <w:rPr>
-          <w:noProof/>
-        </w:rPr>
-        <w:fldChar w:fldCharType="end"/>
-      </w:r>
+      <w:fldSimple w:instr=" SEQ Hình \* ARABIC ">
+        <w:r>
+          <w:rPr>
+            <w:noProof/>
+          </w:rPr>
+          <w:t>18</w:t>
+        </w:r>
+      </w:fldSimple>
       <w:r>
         <w:t xml:space="preserve">: </w:t>
       </w:r>
@@ -12247,6 +12013,7 @@
   <w:style w:type="character" w:default="1" w:styleId="DefaultParagraphFont">
     <w:name w:val="Default Paragraph Font"/>
     <w:uiPriority w:val="1"/>
+    <w:semiHidden/>
     <w:unhideWhenUsed/>
   </w:style>
   <w:style w:type="table" w:default="1" w:styleId="TableNormal">

</xml_diff>